<commit_message>
Add more tests and fix accordingly
</commit_message>
<xml_diff>
--- a/src/test/resources/docxfile.docx
+++ b/src/test/resources/docxfile.docx
@@ -10,23 +10,18 @@
         </w:rPr>
       </w:pPr>
       <w:r>
-        <w:rPr>
-          <w:rFonts w:ascii="Liberation Serif" w:hAnsi="Liberation Serif"/>
-        </w:rPr>
+        <w:rPr/>
         <w:t>This text is in the same run test_case</w:t>
       </w:r>
       <w:r>
         <w:rPr>
-          <w:rFonts w:ascii="Liberation Serif" w:hAnsi="Liberation Serif"/>
           <w:color w:val="6A8759"/>
           <w:sz w:val="23"/>
         </w:rPr>
         <w:t>_text</w:t>
       </w:r>
       <w:r>
-        <w:rPr>
-          <w:rFonts w:ascii="Liberation Serif" w:hAnsi="Liberation Serif"/>
-        </w:rPr>
+        <w:rPr/>
         <w:t>_1.</w:t>
       </w:r>
     </w:p>
@@ -38,23 +33,18 @@
         </w:rPr>
       </w:pPr>
       <w:r>
-        <w:rPr>
-          <w:rFonts w:ascii="Liberation Serif" w:hAnsi="Liberation Serif"/>
-        </w:rPr>
+        <w:rPr/>
         <w:t>test_case_</w:t>
       </w:r>
       <w:r>
         <w:rPr>
-          <w:rFonts w:ascii="Liberation Serif" w:hAnsi="Liberation Serif"/>
           <w:color w:val="6A8759"/>
           <w:sz w:val="23"/>
         </w:rPr>
         <w:t>table</w:t>
       </w:r>
       <w:r>
-        <w:rPr>
-          <w:rFonts w:ascii="Liberation Serif" w:hAnsi="Liberation Serif"/>
-        </w:rPr>
+        <w:rPr/>
         <w:t>_1</w:t>
       </w:r>
     </w:p>
@@ -67,7 +57,6 @@
       </w:pPr>
       <w:r>
         <w:rPr>
-          <w:rFonts w:ascii="Liberation Serif" w:hAnsi="Liberation Serif"/>
           <w:b/>
           <w:bCs/>
           <w:sz w:val="30"/>
@@ -90,7 +79,6 @@
       </w:pPr>
       <w:r>
         <w:rPr>
-          <w:rFonts w:ascii="Liberation Serif" w:hAnsi="Liberation Serif"/>
           <w:b/>
           <w:bCs/>
           <w:sz w:val="30"/>
@@ -108,7 +96,6 @@
       </w:pPr>
       <w:r>
         <w:rPr>
-          <w:rFonts w:ascii="Liberation Serif" w:hAnsi="Liberation Serif"/>
           <w:b/>
           <w:bCs/>
           <w:sz w:val="24"/>
@@ -127,7 +114,6 @@
       </w:pPr>
       <w:r>
         <w:rPr>
-          <w:rFonts w:ascii="Liberation Serif" w:hAnsi="Liberation Serif"/>
           <w:b/>
           <w:bCs/>
           <w:sz w:val="24"/>
@@ -137,7 +123,6 @@
       </w:r>
       <w:r>
         <w:rPr>
-          <w:rFonts w:ascii="Liberation Serif" w:hAnsi="Liberation Serif"/>
           <w:b/>
           <w:bCs/>
           <w:color w:val="6A8759"/>
@@ -162,7 +147,6 @@
       </w:pPr>
       <w:r>
         <w:rPr>
-          <w:rFonts w:ascii="Liberation Serif" w:hAnsi="Liberation Serif"/>
           <w:b/>
           <w:bCs/>
           <w:sz w:val="24"/>
@@ -181,7 +165,6 @@
       </w:pPr>
       <w:r>
         <w:rPr>
-          <w:rFonts w:ascii="Liberation Serif" w:hAnsi="Liberation Serif"/>
           <w:b/>
           <w:bCs/>
           <w:sz w:val="24"/>
@@ -191,7 +174,6 @@
       </w:r>
       <w:r>
         <w:rPr>
-          <w:rFonts w:ascii="Liberation Serif" w:hAnsi="Liberation Serif"/>
           <w:b/>
           <w:bCs/>
           <w:color w:val="6A8759"/>
@@ -202,7 +184,6 @@
       </w:r>
       <w:r>
         <w:rPr>
-          <w:rFonts w:ascii="Liberation Serif" w:hAnsi="Liberation Serif"/>
           <w:b/>
           <w:bCs/>
           <w:sz w:val="24"/>
@@ -219,22 +200,18 @@
         </w:rPr>
       </w:pPr>
       <w:r>
-        <w:rPr>
-          <w:rFonts w:ascii="Liberation Serif" w:hAnsi="Liberation Serif"/>
-        </w:rPr>
-      </w:r>
-    </w:p>
-    <w:p>
-      <w:pPr>
-        <w:pStyle w:val="Normal"/>
-        <w:rPr>
-          <w:rFonts w:ascii="Liberation Serif" w:hAnsi="Liberation Serif"/>
-        </w:rPr>
-      </w:pPr>
-      <w:r>
-        <w:rPr>
-          <w:rFonts w:ascii="Liberation Serif" w:hAnsi="Liberation Serif"/>
-        </w:rPr>
+        <w:rPr/>
+      </w:r>
+    </w:p>
+    <w:p>
+      <w:pPr>
+        <w:pStyle w:val="Normal"/>
+        <w:rPr>
+          <w:rFonts w:ascii="Liberation Serif" w:hAnsi="Liberation Serif"/>
+        </w:rPr>
+      </w:pPr>
+      <w:r>
+        <w:rPr/>
       </w:r>
     </w:p>
     <w:tbl>
@@ -243,14 +220,14 @@
         <w:jc w:val="left"/>
         <w:tblInd w:w="0" w:type="dxa"/>
         <w:tblBorders>
-          <w:top w:val="single" w:sz="2" w:space="0" w:color="000000"/>
-          <w:left w:val="single" w:sz="2" w:space="0" w:color="000000"/>
-          <w:bottom w:val="single" w:sz="2" w:space="0" w:color="000000"/>
-          <w:insideH w:val="single" w:sz="2" w:space="0" w:color="000000"/>
+          <w:top w:val="single" w:sz="2" w:space="0" w:color="000001"/>
+          <w:left w:val="single" w:sz="2" w:space="0" w:color="000001"/>
+          <w:bottom w:val="single" w:sz="2" w:space="0" w:color="000001"/>
+          <w:insideH w:val="single" w:sz="2" w:space="0" w:color="000001"/>
         </w:tblBorders>
         <w:tblCellMar>
           <w:top w:w="55" w:type="dxa"/>
-          <w:left w:w="54" w:type="dxa"/>
+          <w:left w:w="51" w:type="dxa"/>
           <w:bottom w:w="55" w:type="dxa"/>
           <w:right w:w="55" w:type="dxa"/>
         </w:tblCellMar>
@@ -259,7 +236,7 @@
         <w:gridCol w:w="2493"/>
         <w:gridCol w:w="2493"/>
         <w:gridCol w:w="2493"/>
-        <w:gridCol w:w="2493"/>
+        <w:gridCol w:w="2492"/>
       </w:tblGrid>
       <w:tr>
         <w:trPr/>
@@ -267,14 +244,14 @@
           <w:tcPr>
             <w:tcW w:w="2493" w:type="dxa"/>
             <w:tcBorders>
-              <w:top w:val="single" w:sz="2" w:space="0" w:color="000000"/>
-              <w:left w:val="single" w:sz="2" w:space="0" w:color="000000"/>
-              <w:bottom w:val="single" w:sz="2" w:space="0" w:color="000000"/>
-              <w:insideH w:val="single" w:sz="2" w:space="0" w:color="000000"/>
-            </w:tcBorders>
-            <w:shd w:fill="auto" w:val="clear"/>
-            <w:tcMar>
-              <w:left w:w="54" w:type="dxa"/>
+              <w:top w:val="single" w:sz="2" w:space="0" w:color="000001"/>
+              <w:left w:val="single" w:sz="2" w:space="0" w:color="000001"/>
+              <w:bottom w:val="single" w:sz="2" w:space="0" w:color="000001"/>
+              <w:insideH w:val="single" w:sz="2" w:space="0" w:color="000001"/>
+            </w:tcBorders>
+            <w:shd w:fill="auto" w:val="clear"/>
+            <w:tcMar>
+              <w:left w:w="51" w:type="dxa"/>
             </w:tcMar>
           </w:tcPr>
           <w:p>
@@ -285,9 +262,7 @@
               </w:rPr>
             </w:pPr>
             <w:r>
-              <w:rPr>
-                <w:rFonts w:ascii="Liberation Serif" w:hAnsi="Liberation Serif"/>
-              </w:rPr>
+              <w:rPr/>
               <w:t>One val</w:t>
             </w:r>
           </w:p>
@@ -296,14 +271,14 @@
           <w:tcPr>
             <w:tcW w:w="2493" w:type="dxa"/>
             <w:tcBorders>
-              <w:top w:val="single" w:sz="2" w:space="0" w:color="000000"/>
-              <w:left w:val="single" w:sz="2" w:space="0" w:color="000000"/>
-              <w:bottom w:val="single" w:sz="2" w:space="0" w:color="000000"/>
-              <w:insideH w:val="single" w:sz="2" w:space="0" w:color="000000"/>
-            </w:tcBorders>
-            <w:shd w:fill="auto" w:val="clear"/>
-            <w:tcMar>
-              <w:left w:w="54" w:type="dxa"/>
+              <w:top w:val="single" w:sz="2" w:space="0" w:color="000001"/>
+              <w:left w:val="single" w:sz="2" w:space="0" w:color="000001"/>
+              <w:bottom w:val="single" w:sz="2" w:space="0" w:color="000001"/>
+              <w:insideH w:val="single" w:sz="2" w:space="0" w:color="000001"/>
+            </w:tcBorders>
+            <w:shd w:fill="auto" w:val="clear"/>
+            <w:tcMar>
+              <w:left w:w="51" w:type="dxa"/>
             </w:tcMar>
           </w:tcPr>
           <w:p>
@@ -314,23 +289,18 @@
               </w:rPr>
             </w:pPr>
             <w:r>
-              <w:rPr>
-                <w:rFonts w:ascii="Liberation Serif" w:hAnsi="Liberation Serif"/>
-              </w:rPr>
+              <w:rPr/>
               <w:t>test_case_</w:t>
             </w:r>
             <w:r>
               <w:rPr>
-                <w:rFonts w:ascii="Liberation Serif" w:hAnsi="Liberation Serif"/>
                 <w:color w:val="6A8759"/>
                 <w:sz w:val="23"/>
               </w:rPr>
               <w:t>table</w:t>
             </w:r>
             <w:r>
-              <w:rPr>
-                <w:rFonts w:ascii="Liberation Serif" w:hAnsi="Liberation Serif"/>
-              </w:rPr>
+              <w:rPr/>
               <w:t>_1</w:t>
             </w:r>
           </w:p>
@@ -339,14 +309,14 @@
           <w:tcPr>
             <w:tcW w:w="2493" w:type="dxa"/>
             <w:tcBorders>
-              <w:top w:val="single" w:sz="2" w:space="0" w:color="000000"/>
-              <w:left w:val="single" w:sz="2" w:space="0" w:color="000000"/>
-              <w:bottom w:val="single" w:sz="2" w:space="0" w:color="000000"/>
-              <w:insideH w:val="single" w:sz="2" w:space="0" w:color="000000"/>
-            </w:tcBorders>
-            <w:shd w:fill="auto" w:val="clear"/>
-            <w:tcMar>
-              <w:left w:w="54" w:type="dxa"/>
+              <w:top w:val="single" w:sz="2" w:space="0" w:color="000001"/>
+              <w:left w:val="single" w:sz="2" w:space="0" w:color="000001"/>
+              <w:bottom w:val="single" w:sz="2" w:space="0" w:color="000001"/>
+              <w:insideH w:val="single" w:sz="2" w:space="0" w:color="000001"/>
+            </w:tcBorders>
+            <w:shd w:fill="auto" w:val="clear"/>
+            <w:tcMar>
+              <w:left w:w="51" w:type="dxa"/>
             </w:tcMar>
           </w:tcPr>
           <w:p>
@@ -357,26 +327,24 @@
               </w:rPr>
             </w:pPr>
             <w:r>
-              <w:rPr>
-                <w:rFonts w:ascii="Liberation Serif" w:hAnsi="Liberation Serif"/>
-              </w:rPr>
-            </w:r>
-          </w:p>
-        </w:tc>
-        <w:tc>
-          <w:tcPr>
-            <w:tcW w:w="2493" w:type="dxa"/>
-            <w:tcBorders>
-              <w:top w:val="single" w:sz="2" w:space="0" w:color="000000"/>
-              <w:left w:val="single" w:sz="2" w:space="0" w:color="000000"/>
-              <w:bottom w:val="single" w:sz="2" w:space="0" w:color="000000"/>
-              <w:right w:val="single" w:sz="2" w:space="0" w:color="000000"/>
-              <w:insideH w:val="single" w:sz="2" w:space="0" w:color="000000"/>
-              <w:insideV w:val="single" w:sz="2" w:space="0" w:color="000000"/>
-            </w:tcBorders>
-            <w:shd w:fill="auto" w:val="clear"/>
-            <w:tcMar>
-              <w:left w:w="54" w:type="dxa"/>
+              <w:rPr/>
+            </w:r>
+          </w:p>
+        </w:tc>
+        <w:tc>
+          <w:tcPr>
+            <w:tcW w:w="2492" w:type="dxa"/>
+            <w:tcBorders>
+              <w:top w:val="single" w:sz="2" w:space="0" w:color="000001"/>
+              <w:left w:val="single" w:sz="2" w:space="0" w:color="000001"/>
+              <w:bottom w:val="single" w:sz="2" w:space="0" w:color="000001"/>
+              <w:right w:val="single" w:sz="2" w:space="0" w:color="000001"/>
+              <w:insideH w:val="single" w:sz="2" w:space="0" w:color="000001"/>
+              <w:insideV w:val="single" w:sz="2" w:space="0" w:color="000001"/>
+            </w:tcBorders>
+            <w:shd w:fill="auto" w:val="clear"/>
+            <w:tcMar>
+              <w:left w:w="51" w:type="dxa"/>
             </w:tcMar>
           </w:tcPr>
           <w:p>
@@ -387,9 +355,7 @@
               </w:rPr>
             </w:pPr>
             <w:r>
-              <w:rPr>
-                <w:rFonts w:ascii="Liberation Serif" w:hAnsi="Liberation Serif"/>
-              </w:rPr>
+              <w:rPr/>
             </w:r>
           </w:p>
         </w:tc>
@@ -400,13 +366,14 @@
           <w:tcPr>
             <w:tcW w:w="2493" w:type="dxa"/>
             <w:tcBorders>
-              <w:left w:val="single" w:sz="2" w:space="0" w:color="000000"/>
-              <w:bottom w:val="single" w:sz="2" w:space="0" w:color="000000"/>
-              <w:insideH w:val="single" w:sz="2" w:space="0" w:color="000000"/>
-            </w:tcBorders>
-            <w:shd w:fill="auto" w:val="clear"/>
-            <w:tcMar>
-              <w:left w:w="54" w:type="dxa"/>
+              <w:top w:val="single" w:sz="2" w:space="0" w:color="000001"/>
+              <w:left w:val="single" w:sz="2" w:space="0" w:color="000001"/>
+              <w:bottom w:val="single" w:sz="2" w:space="0" w:color="000001"/>
+              <w:insideH w:val="single" w:sz="2" w:space="0" w:color="000001"/>
+            </w:tcBorders>
+            <w:shd w:fill="auto" w:val="clear"/>
+            <w:tcMar>
+              <w:left w:w="51" w:type="dxa"/>
             </w:tcMar>
           </w:tcPr>
           <w:p>
@@ -417,9 +384,7 @@
               </w:rPr>
             </w:pPr>
             <w:r>
-              <w:rPr>
-                <w:rFonts w:ascii="Liberation Serif" w:hAnsi="Liberation Serif"/>
-              </w:rPr>
+              <w:rPr/>
             </w:r>
           </w:p>
         </w:tc>
@@ -427,13 +392,14 @@
           <w:tcPr>
             <w:tcW w:w="2493" w:type="dxa"/>
             <w:tcBorders>
-              <w:left w:val="single" w:sz="2" w:space="0" w:color="000000"/>
-              <w:bottom w:val="single" w:sz="2" w:space="0" w:color="000000"/>
-              <w:insideH w:val="single" w:sz="2" w:space="0" w:color="000000"/>
-            </w:tcBorders>
-            <w:shd w:fill="auto" w:val="clear"/>
-            <w:tcMar>
-              <w:left w:w="54" w:type="dxa"/>
+              <w:top w:val="single" w:sz="2" w:space="0" w:color="000001"/>
+              <w:left w:val="single" w:sz="2" w:space="0" w:color="000001"/>
+              <w:bottom w:val="single" w:sz="2" w:space="0" w:color="000001"/>
+              <w:insideH w:val="single" w:sz="2" w:space="0" w:color="000001"/>
+            </w:tcBorders>
+            <w:shd w:fill="auto" w:val="clear"/>
+            <w:tcMar>
+              <w:left w:w="51" w:type="dxa"/>
             </w:tcMar>
           </w:tcPr>
           <w:p>
@@ -444,23 +410,18 @@
               </w:rPr>
             </w:pPr>
             <w:r>
-              <w:rPr>
-                <w:rFonts w:ascii="Liberation Serif" w:hAnsi="Liberation Serif"/>
-              </w:rPr>
+              <w:rPr/>
               <w:t>test_case_</w:t>
             </w:r>
             <w:r>
               <w:rPr>
-                <w:rFonts w:ascii="Liberation Serif" w:hAnsi="Liberation Serif"/>
                 <w:color w:val="6A8759"/>
                 <w:sz w:val="23"/>
               </w:rPr>
               <w:t>text</w:t>
             </w:r>
             <w:r>
-              <w:rPr>
-                <w:rFonts w:ascii="Liberation Serif" w:hAnsi="Liberation Serif"/>
-              </w:rPr>
+              <w:rPr/>
               <w:t>_1</w:t>
             </w:r>
           </w:p>
@@ -469,13 +430,14 @@
           <w:tcPr>
             <w:tcW w:w="2493" w:type="dxa"/>
             <w:tcBorders>
-              <w:left w:val="single" w:sz="2" w:space="0" w:color="000000"/>
-              <w:bottom w:val="single" w:sz="2" w:space="0" w:color="000000"/>
-              <w:insideH w:val="single" w:sz="2" w:space="0" w:color="000000"/>
-            </w:tcBorders>
-            <w:shd w:fill="auto" w:val="clear"/>
-            <w:tcMar>
-              <w:left w:w="54" w:type="dxa"/>
+              <w:top w:val="single" w:sz="2" w:space="0" w:color="000001"/>
+              <w:left w:val="single" w:sz="2" w:space="0" w:color="000001"/>
+              <w:bottom w:val="single" w:sz="2" w:space="0" w:color="000001"/>
+              <w:insideH w:val="single" w:sz="2" w:space="0" w:color="000001"/>
+            </w:tcBorders>
+            <w:shd w:fill="auto" w:val="clear"/>
+            <w:tcMar>
+              <w:left w:w="51" w:type="dxa"/>
             </w:tcMar>
           </w:tcPr>
           <w:p>
@@ -488,7 +450,6 @@
             </w:pPr>
             <w:r>
               <w:rPr>
-                <w:rFonts w:ascii="Liberation Serif" w:hAnsi="Liberation Serif"/>
                 <w:b/>
                 <w:bCs/>
                 <w:sz w:val="24"/>
@@ -498,7 +459,6 @@
             </w:r>
             <w:r>
               <w:rPr>
-                <w:rFonts w:ascii="Liberation Serif" w:hAnsi="Liberation Serif"/>
                 <w:b/>
                 <w:bCs/>
                 <w:color w:val="6A8759"/>
@@ -518,7 +478,6 @@
             </w:pPr>
             <w:r>
               <w:rPr>
-                <w:rFonts w:ascii="Liberation Serif" w:hAnsi="Liberation Serif"/>
                 <w:b/>
                 <w:bCs/>
                 <w:sz w:val="24"/>
@@ -530,17 +489,18 @@
         </w:tc>
         <w:tc>
           <w:tcPr>
-            <w:tcW w:w="2493" w:type="dxa"/>
-            <w:tcBorders>
-              <w:left w:val="single" w:sz="2" w:space="0" w:color="000000"/>
-              <w:bottom w:val="single" w:sz="2" w:space="0" w:color="000000"/>
-              <w:right w:val="single" w:sz="2" w:space="0" w:color="000000"/>
-              <w:insideH w:val="single" w:sz="2" w:space="0" w:color="000000"/>
-              <w:insideV w:val="single" w:sz="2" w:space="0" w:color="000000"/>
-            </w:tcBorders>
-            <w:shd w:fill="auto" w:val="clear"/>
-            <w:tcMar>
-              <w:left w:w="54" w:type="dxa"/>
+            <w:tcW w:w="2492" w:type="dxa"/>
+            <w:tcBorders>
+              <w:top w:val="single" w:sz="2" w:space="0" w:color="000001"/>
+              <w:left w:val="single" w:sz="2" w:space="0" w:color="000001"/>
+              <w:bottom w:val="single" w:sz="2" w:space="0" w:color="000001"/>
+              <w:right w:val="single" w:sz="2" w:space="0" w:color="000001"/>
+              <w:insideH w:val="single" w:sz="2" w:space="0" w:color="000001"/>
+              <w:insideV w:val="single" w:sz="2" w:space="0" w:color="000001"/>
+            </w:tcBorders>
+            <w:shd w:fill="auto" w:val="clear"/>
+            <w:tcMar>
+              <w:left w:w="51" w:type="dxa"/>
             </w:tcMar>
           </w:tcPr>
           <w:p>
@@ -551,9 +511,7 @@
               </w:rPr>
             </w:pPr>
             <w:r>
-              <w:rPr>
-                <w:rFonts w:ascii="Liberation Serif" w:hAnsi="Liberation Serif"/>
-              </w:rPr>
+              <w:rPr/>
             </w:r>
           </w:p>
         </w:tc>
@@ -564,13 +522,14 @@
           <w:tcPr>
             <w:tcW w:w="2493" w:type="dxa"/>
             <w:tcBorders>
-              <w:left w:val="single" w:sz="2" w:space="0" w:color="000000"/>
-              <w:bottom w:val="single" w:sz="2" w:space="0" w:color="000000"/>
-              <w:insideH w:val="single" w:sz="2" w:space="0" w:color="000000"/>
-            </w:tcBorders>
-            <w:shd w:fill="auto" w:val="clear"/>
-            <w:tcMar>
-              <w:left w:w="54" w:type="dxa"/>
+              <w:top w:val="single" w:sz="2" w:space="0" w:color="000001"/>
+              <w:left w:val="single" w:sz="2" w:space="0" w:color="000001"/>
+              <w:bottom w:val="single" w:sz="2" w:space="0" w:color="000001"/>
+              <w:insideH w:val="single" w:sz="2" w:space="0" w:color="000001"/>
+            </w:tcBorders>
+            <w:shd w:fill="auto" w:val="clear"/>
+            <w:tcMar>
+              <w:left w:w="51" w:type="dxa"/>
             </w:tcMar>
           </w:tcPr>
           <w:p>
@@ -581,9 +540,7 @@
               </w:rPr>
             </w:pPr>
             <w:r>
-              <w:rPr>
-                <w:rFonts w:ascii="Liberation Serif" w:hAnsi="Liberation Serif"/>
-              </w:rPr>
+              <w:rPr/>
               <w:t>A long word to see how a word is divided into runs fibroesophagogastroduodenoscopy.</w:t>
             </w:r>
           </w:p>
@@ -592,13 +549,48 @@
           <w:tcPr>
             <w:tcW w:w="2493" w:type="dxa"/>
             <w:tcBorders>
-              <w:left w:val="single" w:sz="2" w:space="0" w:color="000000"/>
-              <w:bottom w:val="single" w:sz="2" w:space="0" w:color="000000"/>
-              <w:insideH w:val="single" w:sz="2" w:space="0" w:color="000000"/>
-            </w:tcBorders>
-            <w:shd w:fill="auto" w:val="clear"/>
-            <w:tcMar>
-              <w:left w:w="54" w:type="dxa"/>
+              <w:top w:val="single" w:sz="2" w:space="0" w:color="000001"/>
+              <w:left w:val="single" w:sz="2" w:space="0" w:color="000001"/>
+              <w:bottom w:val="single" w:sz="2" w:space="0" w:color="000001"/>
+              <w:insideH w:val="single" w:sz="2" w:space="0" w:color="000001"/>
+            </w:tcBorders>
+            <w:shd w:fill="auto" w:val="clear"/>
+            <w:tcMar>
+              <w:left w:w="51" w:type="dxa"/>
+            </w:tcMar>
+          </w:tcPr>
+          <w:p>
+            <w:pPr>
+              <w:pStyle w:val="Normal"/>
+              <w:rPr>
+                <w:rFonts w:ascii="Liberation Serif" w:hAnsi="Liberation Serif"/>
+              </w:rPr>
+            </w:pPr>
+            <w:r>
+              <w:rPr/>
+              <w:t xml:space="preserve">Here are few same vals in same para same_vals_one_para </w:t>
+            </w:r>
+            <w:r>
+              <w:rPr>
+                <w:color w:val="6A8759"/>
+                <w:sz w:val="23"/>
+              </w:rPr>
+              <w:t>same_vals_one_para</w:t>
+            </w:r>
+          </w:p>
+        </w:tc>
+        <w:tc>
+          <w:tcPr>
+            <w:tcW w:w="2493" w:type="dxa"/>
+            <w:tcBorders>
+              <w:top w:val="single" w:sz="2" w:space="0" w:color="000001"/>
+              <w:left w:val="single" w:sz="2" w:space="0" w:color="000001"/>
+              <w:bottom w:val="single" w:sz="2" w:space="0" w:color="000001"/>
+              <w:insideH w:val="single" w:sz="2" w:space="0" w:color="000001"/>
+            </w:tcBorders>
+            <w:shd w:fill="auto" w:val="clear"/>
+            <w:tcMar>
+              <w:left w:w="51" w:type="dxa"/>
             </w:tcMar>
           </w:tcPr>
           <w:p>
@@ -609,52 +601,24 @@
               </w:rPr>
             </w:pPr>
             <w:r>
-              <w:rPr>
-                <w:rFonts w:ascii="Liberation Serif" w:hAnsi="Liberation Serif"/>
-              </w:rPr>
-            </w:r>
-          </w:p>
-        </w:tc>
-        <w:tc>
-          <w:tcPr>
-            <w:tcW w:w="2493" w:type="dxa"/>
-            <w:tcBorders>
-              <w:left w:val="single" w:sz="2" w:space="0" w:color="000000"/>
-              <w:bottom w:val="single" w:sz="2" w:space="0" w:color="000000"/>
-              <w:insideH w:val="single" w:sz="2" w:space="0" w:color="000000"/>
-            </w:tcBorders>
-            <w:shd w:fill="auto" w:val="clear"/>
-            <w:tcMar>
-              <w:left w:w="54" w:type="dxa"/>
-            </w:tcMar>
-          </w:tcPr>
-          <w:p>
-            <w:pPr>
-              <w:pStyle w:val="TableContents"/>
-              <w:rPr>
-                <w:rFonts w:ascii="Liberation Serif" w:hAnsi="Liberation Serif"/>
-              </w:rPr>
-            </w:pPr>
-            <w:r>
-              <w:rPr>
-                <w:rFonts w:ascii="Liberation Serif" w:hAnsi="Liberation Serif"/>
-              </w:rPr>
-            </w:r>
-          </w:p>
-        </w:tc>
-        <w:tc>
-          <w:tcPr>
-            <w:tcW w:w="2493" w:type="dxa"/>
-            <w:tcBorders>
-              <w:left w:val="single" w:sz="2" w:space="0" w:color="000000"/>
-              <w:bottom w:val="single" w:sz="2" w:space="0" w:color="000000"/>
-              <w:right w:val="single" w:sz="2" w:space="0" w:color="000000"/>
-              <w:insideH w:val="single" w:sz="2" w:space="0" w:color="000000"/>
-              <w:insideV w:val="single" w:sz="2" w:space="0" w:color="000000"/>
-            </w:tcBorders>
-            <w:shd w:fill="auto" w:val="clear"/>
-            <w:tcMar>
-              <w:left w:w="54" w:type="dxa"/>
+              <w:rPr/>
+            </w:r>
+          </w:p>
+        </w:tc>
+        <w:tc>
+          <w:tcPr>
+            <w:tcW w:w="2492" w:type="dxa"/>
+            <w:tcBorders>
+              <w:top w:val="single" w:sz="2" w:space="0" w:color="000001"/>
+              <w:left w:val="single" w:sz="2" w:space="0" w:color="000001"/>
+              <w:bottom w:val="single" w:sz="2" w:space="0" w:color="000001"/>
+              <w:right w:val="single" w:sz="2" w:space="0" w:color="000001"/>
+              <w:insideH w:val="single" w:sz="2" w:space="0" w:color="000001"/>
+              <w:insideV w:val="single" w:sz="2" w:space="0" w:color="000001"/>
+            </w:tcBorders>
+            <w:shd w:fill="auto" w:val="clear"/>
+            <w:tcMar>
+              <w:left w:w="51" w:type="dxa"/>
             </w:tcMar>
           </w:tcPr>
           <w:p>
@@ -667,7 +631,6 @@
             </w:pPr>
             <w:r>
               <w:rPr>
-                <w:rFonts w:ascii="Liberation Serif" w:hAnsi="Liberation Serif"/>
                 <w:b/>
                 <w:bCs/>
                 <w:sz w:val="24"/>
@@ -677,7 +640,6 @@
             </w:r>
             <w:r>
               <w:rPr>
-                <w:rFonts w:ascii="Liberation Serif" w:hAnsi="Liberation Serif"/>
                 <w:b/>
                 <w:bCs/>
                 <w:color w:val="6A8759"/>
@@ -688,7 +650,6 @@
             </w:r>
             <w:r>
               <w:rPr>
-                <w:rFonts w:ascii="Liberation Serif" w:hAnsi="Liberation Serif"/>
                 <w:b/>
                 <w:bCs/>
                 <w:sz w:val="24"/>
@@ -708,89 +669,71 @@
         </w:rPr>
       </w:pPr>
       <w:r>
-        <w:rPr>
-          <w:rFonts w:ascii="Liberation Serif" w:hAnsi="Liberation Serif"/>
-        </w:rPr>
-      </w:r>
-    </w:p>
-    <w:p>
-      <w:pPr>
-        <w:pStyle w:val="Normal"/>
-        <w:rPr>
-          <w:rFonts w:ascii="Liberation Serif" w:hAnsi="Liberation Serif"/>
-        </w:rPr>
-      </w:pPr>
-      <w:r>
-        <w:rPr>
-          <w:rFonts w:ascii="Liberation Serif" w:hAnsi="Liberation Serif"/>
-        </w:rPr>
-      </w:r>
-    </w:p>
-    <w:p>
-      <w:pPr>
-        <w:pStyle w:val="Normal"/>
-        <w:rPr>
-          <w:rFonts w:ascii="Liberation Serif" w:hAnsi="Liberation Serif"/>
-        </w:rPr>
-      </w:pPr>
-      <w:r>
-        <w:rPr>
-          <w:rFonts w:ascii="Liberation Serif" w:hAnsi="Liberation Serif"/>
-        </w:rPr>
+        <w:rPr/>
+      </w:r>
+    </w:p>
+    <w:p>
+      <w:pPr>
+        <w:pStyle w:val="Normal"/>
+        <w:rPr>
+          <w:rFonts w:ascii="Liberation Serif" w:hAnsi="Liberation Serif"/>
+        </w:rPr>
+      </w:pPr>
+      <w:r>
+        <w:rPr/>
+      </w:r>
+    </w:p>
+    <w:p>
+      <w:pPr>
+        <w:pStyle w:val="Normal"/>
+        <w:rPr>
+          <w:rFonts w:ascii="Liberation Serif" w:hAnsi="Liberation Serif"/>
+        </w:rPr>
+      </w:pPr>
+      <w:r>
+        <w:rPr/>
         <w:t xml:space="preserve">A </w:t>
       </w:r>
       <w:r>
         <w:rPr>
-          <w:rFonts w:ascii="Liberation Serif" w:hAnsi="Liberation Serif"/>
           <w:b/>
           <w:bCs/>
         </w:rPr>
         <w:t>long</w:t>
       </w:r>
       <w:r>
-        <w:rPr>
-          <w:rFonts w:ascii="Liberation Serif" w:hAnsi="Liberation Serif"/>
-        </w:rPr>
+        <w:rPr/>
         <w:t xml:space="preserve"> </w:t>
       </w:r>
       <w:r>
         <w:rPr>
-          <w:rFonts w:ascii="Liberation Serif" w:hAnsi="Liberation Serif"/>
           <w:i/>
           <w:iCs/>
         </w:rPr>
         <w:t>word</w:t>
       </w:r>
       <w:r>
-        <w:rPr>
-          <w:rFonts w:ascii="Liberation Serif" w:hAnsi="Liberation Serif"/>
-        </w:rPr>
+        <w:rPr/>
         <w:t xml:space="preserve"> </w:t>
       </w:r>
       <w:r>
         <w:rPr>
-          <w:rFonts w:ascii="Liberation Serif" w:hAnsi="Liberation Serif"/>
           <w:u w:val="single"/>
         </w:rPr>
         <w:t>to</w:t>
       </w:r>
       <w:r>
-        <w:rPr>
-          <w:rFonts w:ascii="Liberation Serif" w:hAnsi="Liberation Serif"/>
-        </w:rPr>
+        <w:rPr/>
         <w:t xml:space="preserve"> </w:t>
       </w:r>
       <w:r>
         <w:rPr>
-          <w:rFonts w:ascii="Liberation Serif" w:hAnsi="Liberation Serif"/>
           <w:strike/>
         </w:rPr>
         <w:t>see</w:t>
       </w:r>
       <w:r>
-        <w:rPr>
-          <w:rFonts w:ascii="Liberation Serif" w:hAnsi="Liberation Serif"/>
-        </w:rPr>
+        <w:rPr/>
         <w:t xml:space="preserve"> how a word is divided into runs fibroesophagogastroduodenoscopy.</w:t>
       </w:r>
     </w:p>
@@ -802,22 +745,18 @@
         </w:rPr>
       </w:pPr>
       <w:r>
-        <w:rPr>
-          <w:rFonts w:ascii="Liberation Serif" w:hAnsi="Liberation Serif"/>
-        </w:rPr>
-      </w:r>
-    </w:p>
-    <w:p>
-      <w:pPr>
-        <w:pStyle w:val="Normal"/>
-        <w:rPr>
-          <w:rFonts w:ascii="Liberation Serif" w:hAnsi="Liberation Serif"/>
-        </w:rPr>
-      </w:pPr>
-      <w:r>
-        <w:rPr>
-          <w:rFonts w:ascii="Liberation Serif" w:hAnsi="Liberation Serif"/>
-        </w:rPr>
+        <w:rPr/>
+      </w:r>
+    </w:p>
+    <w:p>
+      <w:pPr>
+        <w:pStyle w:val="Normal"/>
+        <w:rPr>
+          <w:rFonts w:ascii="Liberation Serif" w:hAnsi="Liberation Serif"/>
+        </w:rPr>
+      </w:pPr>
+      <w:r>
+        <w:rPr/>
         <w:t xml:space="preserve">This is one run with 2 same vals </w:t>
       </w:r>
       <w:r>
@@ -840,31 +779,32 @@
       </w:pPr>
       <w:r>
         <w:rPr>
-          <w:rFonts w:ascii="Liberation Serif" w:hAnsi="Liberation Serif"/>
-        </w:rPr>
-      </w:r>
-    </w:p>
-    <w:p>
-      <w:pPr>
-        <w:pStyle w:val="Normal"/>
-        <w:rPr/>
-      </w:pPr>
-      <w:r>
-        <w:rPr/>
-        <w:t xml:space="preserve">Here are few same vals in same para </w:t>
-      </w:r>
-      <w:r>
-        <w:rPr>
-          <w:rFonts w:ascii="Liberation Serif" w:hAnsi="Liberation Serif"/>
-        </w:rPr>
-        <w:t xml:space="preserve">same_vals_one_para </w:t>
-      </w:r>
-      <w:r>
-        <w:rPr>
-          <w:rFonts w:ascii="Liberation Serif" w:hAnsi="Liberation Serif"/>
+          <w:rFonts w:ascii="DejaVu Sans Mono" w:hAnsi="DejaVu Sans Mono"/>
           <w:color w:val="6A8759"/>
           <w:sz w:val="23"/>
         </w:rPr>
+      </w:r>
+    </w:p>
+    <w:p>
+      <w:pPr>
+        <w:pStyle w:val="Normal"/>
+        <w:rPr/>
+      </w:pPr>
+      <w:bookmarkStart w:id="0" w:name="__DdeLink__66_943914956"/>
+      <w:r>
+        <w:rPr/>
+        <w:t xml:space="preserve">Here are few same vals in same para </w:t>
+      </w:r>
+      <w:r>
+        <w:rPr/>
+        <w:t xml:space="preserve">same_vals_one_para </w:t>
+      </w:r>
+      <w:bookmarkEnd w:id="0"/>
+      <w:r>
+        <w:rPr>
+          <w:color w:val="6A8759"/>
+          <w:sz w:val="23"/>
+        </w:rPr>
         <w:t>same_vals_one_para</w:t>
       </w:r>
     </w:p>
@@ -891,14 +831,10 @@
     <w:p>
       <w:pPr>
         <w:pStyle w:val="Normal"/>
-        <w:rPr>
-          <w:rFonts w:ascii="Liberation Serif" w:hAnsi="Liberation Serif"/>
-        </w:rPr>
-      </w:pPr>
-      <w:r>
-        <w:rPr>
-          <w:rFonts w:ascii="Liberation Serif" w:hAnsi="Liberation Serif"/>
-        </w:rPr>
+        <w:rPr/>
+      </w:pPr>
+      <w:r>
+        <w:rPr/>
       </w:r>
     </w:p>
     <w:sectPr>

</xml_diff>